<commit_message>
fixed minor bugs when dumping
</commit_message>
<xml_diff>
--- a/documentation/docBase.docx
+++ b/documentation/docBase.docx
@@ -2492,6 +2492,32 @@
       <w:proofErr w:type="spellEnd"/>
     </w:p>
     <w:p>
+      <w:pPr>
+        <w:pStyle w:val="ListParagraph"/>
+        <w:numPr>
+          <w:ilvl w:val="0"/>
+          <w:numId w:val="8"/>
+        </w:numPr>
+      </w:pPr>
+      <w:proofErr w:type="spellStart"/>
+      <w:r>
+        <w:t>functionArgsTest.dump.cod</w:t>
+      </w:r>
+      <w:proofErr w:type="spellEnd"/>
+      <w:r>
+        <w:t xml:space="preserve"> </w:t>
+      </w:r>
+      <w:r>
+        <w:sym w:font="Wingdings" w:char="F0DF"/>
+      </w:r>
+      <w:r>
+        <w:t xml:space="preserve"> Custom file I created to mak</w:t>
+      </w:r>
+      <w:r>
+        <w:t>e sure dumping is working</w:t>
+      </w:r>
+    </w:p>
+    <w:p>
       <w:r>
         <w:rPr>
           <w:noProof/>
@@ -3167,7 +3193,21 @@
       </w:r>
       <w:proofErr w:type="spellEnd"/>
       <w:r>
-        <w:t xml:space="preserve"> are not allowed or permitted to be printed to the console, so initially I just checked if a byte</w:t>
+        <w:t xml:space="preserve"> </w:t>
+      </w:r>
+      <w:r>
+        <w:t xml:space="preserve">or </w:t>
+      </w:r>
+      <w:proofErr w:type="spellStart"/>
+      <w:r>
+        <w:t>HaltCode</w:t>
+      </w:r>
+      <w:proofErr w:type="spellEnd"/>
+      <w:r>
+        <w:t xml:space="preserve"> </w:t>
+      </w:r>
+      <w:r>
+        <w:t>are not allowed or permitted to be printed to the console, so initially I just checked if a byte</w:t>
       </w:r>
       <w:r>
         <w:t>c</w:t>
@@ -4166,7 +4206,16 @@
         </w:numPr>
       </w:pPr>
       <w:r>
-        <w:t xml:space="preserve">Implements </w:t>
+        <w:t>Does not i</w:t>
+      </w:r>
+      <w:r>
+        <w:t>mplemen</w:t>
+      </w:r>
+      <w:r>
+        <w:t>t</w:t>
+      </w:r>
+      <w:r>
+        <w:t xml:space="preserve"> </w:t>
       </w:r>
       <w:proofErr w:type="spellStart"/>
       <w:r>
@@ -5076,10 +5125,10 @@
           <w:noProof/>
         </w:rPr>
         <w:drawing>
-          <wp:inline distT="0" distB="0" distL="0" distR="0" wp14:anchorId="731F35AF" wp14:editId="07409867">
-            <wp:extent cx="5924550" cy="981075"/>
-            <wp:effectExtent l="0" t="0" r="0" b="9525"/>
-            <wp:docPr id="21" name="Picture 21"/>
+          <wp:inline distT="0" distB="0" distL="0" distR="0" wp14:anchorId="201C19FB" wp14:editId="6F636A55">
+            <wp:extent cx="5934075" cy="990600"/>
+            <wp:effectExtent l="0" t="0" r="9525" b="0"/>
+            <wp:docPr id="13" name="Picture 13"/>
             <wp:cNvGraphicFramePr>
               <a:graphicFrameLocks xmlns:a="http://schemas.openxmlformats.org/drawingml/2006/main" noChangeAspect="1"/>
             </wp:cNvGraphicFramePr>
@@ -5108,7 +5157,7 @@
                   <pic:spPr bwMode="auto">
                     <a:xfrm>
                       <a:off x="0" y="0"/>
-                      <a:ext cx="5924550" cy="981075"/>
+                      <a:ext cx="5934075" cy="990600"/>
                     </a:xfrm>
                     <a:prstGeom prst="rect">
                       <a:avLst/>
@@ -5455,14 +5504,13 @@
       <w:r>
         <w:rPr>
           <w:noProof/>
-          <w:lang w:eastAsia="ko-KR"/>
         </w:rPr>
         <w:lastRenderedPageBreak/>
         <w:drawing>
-          <wp:inline distT="0" distB="0" distL="0" distR="0" wp14:anchorId="192D3D98" wp14:editId="77A0BEF7">
-            <wp:extent cx="3200847" cy="3210373"/>
-            <wp:effectExtent l="0" t="0" r="0" b="9525"/>
-            <wp:docPr id="19" name="Picture 19" descr="Text&#10;&#10;Description automatically generated"/>
+          <wp:inline distT="0" distB="0" distL="0" distR="0" wp14:anchorId="5CF8BFB4" wp14:editId="4DDF3EC5">
+            <wp:extent cx="4686954" cy="4496427"/>
+            <wp:effectExtent l="0" t="0" r="0" b="0"/>
+            <wp:docPr id="14" name="Picture 14" descr="Text&#10;&#10;Description automatically generated"/>
             <wp:cNvGraphicFramePr>
               <a:graphicFrameLocks xmlns:a="http://schemas.openxmlformats.org/drawingml/2006/main" noChangeAspect="1"/>
             </wp:cNvGraphicFramePr>
@@ -5470,7 +5518,7 @@
               <a:graphicData uri="http://schemas.openxmlformats.org/drawingml/2006/picture">
                 <pic:pic xmlns:pic="http://schemas.openxmlformats.org/drawingml/2006/picture">
                   <pic:nvPicPr>
-                    <pic:cNvPr id="19" name="Picture 19" descr="Text&#10;&#10;Description automatically generated"/>
+                    <pic:cNvPr id="14" name="Picture 14" descr="Text&#10;&#10;Description automatically generated"/>
                     <pic:cNvPicPr/>
                   </pic:nvPicPr>
                   <pic:blipFill>
@@ -5482,7 +5530,7 @@
                   <pic:spPr>
                     <a:xfrm>
                       <a:off x="0" y="0"/>
-                      <a:ext cx="3200847" cy="3210373"/>
+                      <a:ext cx="4686954" cy="4496427"/>
                     </a:xfrm>
                     <a:prstGeom prst="rect">
                       <a:avLst/>
@@ -5603,15 +5651,14 @@
       </w:pPr>
       <w:r>
         <w:rPr>
-          <w:noProof/>
           <w:lang w:eastAsia="ko-KR"/>
         </w:rPr>
         <w:lastRenderedPageBreak/>
         <w:drawing>
-          <wp:inline distT="0" distB="0" distL="0" distR="0" wp14:anchorId="7F3AADF7" wp14:editId="0930CB41">
-            <wp:extent cx="3324689" cy="4324954"/>
-            <wp:effectExtent l="0" t="0" r="9525" b="0"/>
-            <wp:docPr id="22" name="Picture 22" descr="Text&#10;&#10;Description automatically generated with medium confidence"/>
+          <wp:inline distT="0" distB="0" distL="0" distR="0" wp14:anchorId="511C88C3" wp14:editId="4EB776EF">
+            <wp:extent cx="3277057" cy="4572638"/>
+            <wp:effectExtent l="0" t="0" r="0" b="0"/>
+            <wp:docPr id="21" name="Picture 21" descr="Text, calendar&#10;&#10;Description automatically generated with medium confidence"/>
             <wp:cNvGraphicFramePr>
               <a:graphicFrameLocks xmlns:a="http://schemas.openxmlformats.org/drawingml/2006/main" noChangeAspect="1"/>
             </wp:cNvGraphicFramePr>
@@ -5619,7 +5666,7 @@
               <a:graphicData uri="http://schemas.openxmlformats.org/drawingml/2006/picture">
                 <pic:pic xmlns:pic="http://schemas.openxmlformats.org/drawingml/2006/picture">
                   <pic:nvPicPr>
-                    <pic:cNvPr id="22" name="Picture 22" descr="Text&#10;&#10;Description automatically generated with medium confidence"/>
+                    <pic:cNvPr id="21" name="Picture 21" descr="Text, calendar&#10;&#10;Description automatically generated with medium confidence"/>
                     <pic:cNvPicPr/>
                   </pic:nvPicPr>
                   <pic:blipFill>
@@ -5631,7 +5678,7 @@
                   <pic:spPr>
                     <a:xfrm>
                       <a:off x="0" y="0"/>
-                      <a:ext cx="3324689" cy="4324954"/>
+                      <a:ext cx="3277057" cy="4572638"/>
                     </a:xfrm>
                     <a:prstGeom prst="rect">
                       <a:avLst/>

</xml_diff>